<commit_message>
Use here library, update text
</commit_message>
<xml_diff>
--- a/lesson6/lesson6.docx
+++ b/lesson6/lesson6.docx
@@ -63,7 +63,19 @@
         <w:t xml:space="preserve"> </w:t>
       </w:r>
       <w:r>
-        <w:t xml:space="preserve">Julian</w:t>
+        <w:t xml:space="preserve">Julian,</w:t>
+      </w:r>
+      <w:r>
+        <w:t xml:space="preserve"> </w:t>
+      </w:r>
+      <w:r>
+        <w:t xml:space="preserve">Adam</w:t>
+      </w:r>
+      <w:r>
+        <w:t xml:space="preserve"> </w:t>
+      </w:r>
+      <w:r>
+        <w:t xml:space="preserve">Zabell</w:t>
       </w:r>
     </w:p>
     <w:p>
@@ -187,7 +199,7 @@
         <w:pStyle w:val="BodyText"/>
       </w:pPr>
       <w:r>
-        <w:t xml:space="preserve">The first major drawback to using these plots is that each requires learning a slightly different syntax to decorate the graph.</w:t>
+        <w:t xml:space="preserve">The first major drawback to using these plots is that each requires learning a slightly different syntax to decorate the graph. For example, here are three plots basd on the January sample data, showing the ion ratios for all compounds and samples which exhibit and quant and qual peak. The first is a simple series plot, changing the default plot color to blue.</w:t>
       </w:r>
     </w:p>
     <w:p>
@@ -198,7 +210,7 @@
         <w:rPr>
           <w:rStyle w:val="NormalTok"/>
         </w:rPr>
-        <w:t xml:space="preserve">workingDir &lt;-</w:t>
+        <w:t xml:space="preserve">jan.s &lt;-</w:t>
       </w:r>
       <w:r>
         <w:rPr>
@@ -210,13 +222,25 @@
         <w:rPr>
           <w:rStyle w:val="KeywordTok"/>
         </w:rPr>
-        <w:t xml:space="preserve">file.path</w:t>
-      </w:r>
-      <w:r>
-        <w:rPr>
-          <w:rStyle w:val="NormalTok"/>
-        </w:rPr>
-        <w:t xml:space="preserve">(rootDir,</w:t>
+        <w:t xml:space="preserve">read_csv</w:t>
+      </w:r>
+      <w:r>
+        <w:rPr>
+          <w:rStyle w:val="NormalTok"/>
+        </w:rPr>
+        <w:t xml:space="preserve">(</w:t>
+      </w:r>
+      <w:r>
+        <w:rPr>
+          <w:rStyle w:val="KeywordTok"/>
+        </w:rPr>
+        <w:t xml:space="preserve">here</w:t>
+      </w:r>
+      <w:r>
+        <w:rPr>
+          <w:rStyle w:val="NormalTok"/>
+        </w:rPr>
+        <w:t xml:space="preserve">(</w:t>
       </w:r>
       <w:r>
         <w:rPr>
@@ -228,46 +252,7 @@
         <w:rPr>
           <w:rStyle w:val="NormalTok"/>
         </w:rPr>
-        <w:t xml:space="preserve">)</w:t>
-      </w:r>
-      <w:r>
-        <w:br w:type="textWrapping"/>
-      </w:r>
-      <w:r>
-        <w:rPr>
-          <w:rStyle w:val="NormalTok"/>
-        </w:rPr>
-        <w:t xml:space="preserve">jan.s &lt;-</w:t>
-      </w:r>
-      <w:r>
-        <w:rPr>
-          <w:rStyle w:val="StringTok"/>
-        </w:rPr>
-        <w:t xml:space="preserve"> </w:t>
-      </w:r>
-      <w:r>
-        <w:rPr>
-          <w:rStyle w:val="KeywordTok"/>
-        </w:rPr>
-        <w:t xml:space="preserve">read_csv</w:t>
-      </w:r>
-      <w:r>
-        <w:rPr>
-          <w:rStyle w:val="NormalTok"/>
-        </w:rPr>
-        <w:t xml:space="preserve">(</w:t>
-      </w:r>
-      <w:r>
-        <w:rPr>
-          <w:rStyle w:val="KeywordTok"/>
-        </w:rPr>
-        <w:t xml:space="preserve">file.path</w:t>
-      </w:r>
-      <w:r>
-        <w:rPr>
-          <w:rStyle w:val="NormalTok"/>
-        </w:rPr>
-        <w:t xml:space="preserve">(workingDir,</w:t>
+        <w:t xml:space="preserve">,</w:t>
       </w:r>
       <w:r>
         <w:rPr>
@@ -581,6 +566,29 @@
     </w:p>
     <w:p>
       <w:pPr>
+        <w:pStyle w:val="BodyText"/>
+      </w:pPr>
+      <w:r>
+        <w:t xml:space="preserve">If you want a histogram instead of a sequential series, the function changes but based on how</w:t>
+      </w:r>
+      <w:r>
+        <w:t xml:space="preserve"> </w:t>
+      </w:r>
+      <w:r>
+        <w:rPr>
+          <w:rStyle w:val="VerbatimChar"/>
+        </w:rPr>
+        <w:t xml:space="preserve">plot</w:t>
+      </w:r>
+      <w:r>
+        <w:t xml:space="preserve"> </w:t>
+      </w:r>
+      <w:r>
+        <w:t xml:space="preserve">looked, the coloring results may not be what you expected.</w:t>
+      </w:r>
+    </w:p>
+    <w:p>
+      <w:pPr>
         <w:pStyle w:val="SourceCode"/>
       </w:pPr>
       <w:r>
@@ -640,7 +648,7 @@
               <a:graphicData uri="http://schemas.openxmlformats.org/drawingml/2006/picture">
                 <pic:pic>
                   <pic:nvPicPr>
-                    <pic:cNvPr descr="lesson6_files/figure-docx/plot_color_syntax-2.png" id="0" name="Picture"/>
+                    <pic:cNvPr descr="lesson6_files/figure-docx/plot_hist1-1.png" id="0" name="Picture"/>
                     <pic:cNvPicPr>
                       <a:picLocks noChangeArrowheads="1" noChangeAspect="1"/>
                     </pic:cNvPicPr>
@@ -675,6 +683,14 @@
     </w:p>
     <w:p>
       <w:pPr>
+        <w:pStyle w:val="BodyText"/>
+      </w:pPr>
+      <w:r>
+        <w:t xml:space="preserve">In order to plot the histogram with blue outline, to match the blue open circles of the first plot, you need to specify a different variable.</w:t>
+      </w:r>
+    </w:p>
+    <w:p>
+      <w:pPr>
         <w:pStyle w:val="SourceCode"/>
       </w:pPr>
       <w:r>
@@ -752,7 +768,7 @@
               <a:graphicData uri="http://schemas.openxmlformats.org/drawingml/2006/picture">
                 <pic:pic>
                   <pic:nvPicPr>
-                    <pic:cNvPr descr="lesson6_files/figure-docx/plot_color_syntax-3.png" id="0" name="Picture"/>
+                    <pic:cNvPr descr="lesson6_files/figure-docx/plot_hist2-1.png" id="0" name="Picture"/>
                     <pic:cNvPicPr>
                       <a:picLocks noChangeArrowheads="1" noChangeAspect="1"/>
                     </pic:cNvPicPr>
@@ -790,7 +806,7 @@
         <w:pStyle w:val="BodyText"/>
       </w:pPr>
       <w:r>
-        <w:t xml:space="preserve">The second drawback is that these plots, while drawn quickly, require detailed sort and select mechanisms in order to display complex data on a single graph. Plotting a matrix of graphs (as shown below) is even more difficult and you may spend more time troubleshooting the graph than actually analyzing the data.</w:t>
+        <w:t xml:space="preserve">The second drawback is that these plots, while drawn quickly, require detailed sort and select mechanisms in order to display complex data on a single graph. Plotting a matrix of graphs (as shown below) is even more difficult and you may spend more time troubleshooting the graph than actually analyzing the data. Here is a simple example which colors the series data by compound.</w:t>
       </w:r>
     </w:p>
     <w:p>
@@ -1352,7 +1368,7 @@
         <w:t xml:space="preserve"> </w:t>
       </w:r>
       <w:r>
-        <w:t xml:space="preserve">provides a simplified faceting functionality, with syntax more typical of the default graphics package.</w:t>
+        <w:t xml:space="preserve">provides a simplified faceting functionality, with syntax more typical of the default graphics package. Instead of plotting every compound on top of each other, here we can show each compound in it’s own graph and color by sample type.</w:t>
       </w:r>
     </w:p>
     <w:p>
@@ -1587,7 +1603,7 @@
               <a:graphicData uri="http://schemas.openxmlformats.org/drawingml/2006/picture">
                 <pic:pic>
                   <pic:nvPicPr>
-                    <pic:cNvPr descr="lesson6_files/figure-docx/lattice_plotting-1.png" id="0" name="Picture"/>
+                    <pic:cNvPr descr="lesson6_files/figure-docx/lattice_plotting_1-1.png" id="0" name="Picture"/>
                     <pic:cNvPicPr>
                       <a:picLocks noChangeArrowheads="1" noChangeAspect="1"/>
                     </pic:cNvPicPr>
@@ -1622,6 +1638,14 @@
     </w:p>
     <w:p>
       <w:pPr>
+        <w:pStyle w:val="BodyText"/>
+      </w:pPr>
+      <w:r>
+        <w:t xml:space="preserve">Instead of showing the data as a set of individual data points, we can instead show it as a smoothed trace.</w:t>
+      </w:r>
+    </w:p>
+    <w:p>
+      <w:pPr>
         <w:pStyle w:val="SourceCode"/>
       </w:pPr>
       <w:r>
@@ -1939,7 +1963,7 @@
               <a:graphicData uri="http://schemas.openxmlformats.org/drawingml/2006/picture">
                 <pic:pic>
                   <pic:nvPicPr>
-                    <pic:cNvPr descr="lesson6_files/figure-docx/lattice_plotting-2.png" id="0" name="Picture"/>
+                    <pic:cNvPr descr="lesson6_files/figure-docx/lattice_plotting_2-1.png" id="0" name="Picture"/>
                     <pic:cNvPicPr>
                       <a:picLocks noChangeArrowheads="1" noChangeAspect="1"/>
                     </pic:cNvPicPr>
@@ -1974,6 +1998,22 @@
     </w:p>
     <w:p>
       <w:pPr>
+        <w:pStyle w:val="BodyText"/>
+      </w:pPr>
+      <w:r>
+        <w:t xml:space="preserve">The default parameters don’t look very smooth when using the default terms, so additional refinement of the spline variables would be required to see something beyond this jagged green line.</w:t>
+      </w:r>
+    </w:p>
+    <w:p>
+      <w:pPr>
+        <w:pStyle w:val="BodyText"/>
+      </w:pPr>
+      <w:r>
+        <w:t xml:space="preserve">Finally, the command for drawing a histogram of the results, separated by both compound name and sample type.</w:t>
+      </w:r>
+    </w:p>
+    <w:p>
+      <w:pPr>
         <w:pStyle w:val="SourceCode"/>
       </w:pPr>
       <w:r>
@@ -2120,7 +2160,7 @@
               <a:graphicData uri="http://schemas.openxmlformats.org/drawingml/2006/picture">
                 <pic:pic>
                   <pic:nvPicPr>
-                    <pic:cNvPr descr="lesson6_files/figure-docx/lattice_plotting-3.png" id="0" name="Picture"/>
+                    <pic:cNvPr descr="lesson6_files/figure-docx/lattice_plotting_3-1.png" id="0" name="Picture"/>
                     <pic:cNvPicPr>
                       <a:picLocks noChangeArrowheads="1" noChangeAspect="1"/>
                     </pic:cNvPicPr>
@@ -2213,7 +2253,7 @@
         <w:t xml:space="preserve"> </w:t>
       </w:r>
       <w:r>
-        <w:t xml:space="preserve">are two different tasks, so we need to wrap a</w:t>
+        <w:t xml:space="preserve">are two different tasks. We’ll discuss functions in Lesson 9, but for now just consider it a</w:t>
       </w:r>
       <w:r>
         <w:t xml:space="preserve"> </w:t>
@@ -2231,7 +2271,7 @@
         <w:t xml:space="preserve"> </w:t>
       </w:r>
       <w:r>
-        <w:t xml:space="preserve">of commands in a function so that</w:t>
+        <w:t xml:space="preserve">of commands we can call which</w:t>
       </w:r>
       <w:r>
         <w:t xml:space="preserve"> </w:t>
@@ -2246,7 +2286,7 @@
         <w:t xml:space="preserve"> </w:t>
       </w:r>
       <w:r>
-        <w:t xml:space="preserve">treats it like a single command. Then, we call</w:t>
+        <w:t xml:space="preserve">will treat as a single command. When we call</w:t>
       </w:r>
       <w:r>
         <w:t xml:space="preserve"> </w:t>
@@ -2261,7 +2301,7 @@
         <w:t xml:space="preserve"> </w:t>
       </w:r>
       <w:r>
-        <w:t xml:space="preserve">to report the userTime (the</w:t>
+        <w:t xml:space="preserve">on this command, it will report the userTime (the</w:t>
       </w:r>
       <w:r>
         <w:t xml:space="preserve"> </w:t>
@@ -2276,7 +2316,22 @@
         <w:t xml:space="preserve"> </w:t>
       </w:r>
       <w:r>
-        <w:t xml:space="preserve">session) and systemTime (the OS kernel).</w:t>
+        <w:t xml:space="preserve">session) and systemTime (the OS kernel). Notice how we don’t get the returned result of our function unless we wrap it in a</w:t>
+      </w:r>
+      <w:r>
+        <w:t xml:space="preserve"> </w:t>
+      </w:r>
+      <w:r>
+        <w:rPr>
+          <w:i/>
+        </w:rPr>
+        <w:t xml:space="preserve">print</w:t>
+      </w:r>
+      <w:r>
+        <w:t xml:space="preserve"> </w:t>
+      </w:r>
+      <w:r>
+        <w:t xml:space="preserve">statement.</w:t>
       </w:r>
     </w:p>
     <w:p>
@@ -2784,7 +2839,7 @@
         <w:rPr>
           <w:rStyle w:val="VerbatimChar"/>
         </w:rPr>
-        <w:t xml:space="preserve">##   0.088   0.004   0.092</w:t>
+        <w:t xml:space="preserve">##   0.088   0.004   0.094</w:t>
       </w:r>
     </w:p>
     <w:p>
@@ -2868,7 +2923,7 @@
         <w:rPr>
           <w:rStyle w:val="VerbatimChar"/>
         </w:rPr>
-        <w:t xml:space="preserve">##   0.087   0.001   0.090</w:t>
+        <w:t xml:space="preserve">##   0.091   0.000   0.092</w:t>
       </w:r>
     </w:p>
     <w:p>
@@ -3002,6 +3057,26 @@
       </w:r>
       <w:r>
         <w:t xml:space="preserve">and multiple geoms can be stacked together. Definitions for the aesthetic mappings (e.g. plotTerms, color, iconShape, lineType) can be supplied when defining the data and are applied to the subsequent stack of geoms. Any mappings can be overridden within an individual geom.</w:t>
+      </w:r>
+    </w:p>
+    <w:p>
+      <w:pPr>
+        <w:pStyle w:val="BodyText"/>
+      </w:pPr>
+      <w:r>
+        <w:t xml:space="preserve">Our first two examples show the ggplot version of the per component plots previously done with lattice. Notice that defining the data can be done as a variable (here it is</w:t>
+      </w:r>
+      <w:r>
+        <w:t xml:space="preserve"> </w:t>
+      </w:r>
+      <w:r>
+        <w:rPr>
+          <w:rStyle w:val="VerbatimChar"/>
+        </w:rPr>
+        <w:t xml:space="preserve">g</w:t>
+      </w:r>
+      <w:r>
+        <w:t xml:space="preserve">) and that definition can be used later for any number of geoms.</w:t>
       </w:r>
     </w:p>
     <w:p>
@@ -3230,7 +3305,7 @@
               <a:graphicData uri="http://schemas.openxmlformats.org/drawingml/2006/picture">
                 <pic:pic>
                   <pic:nvPicPr>
-                    <pic:cNvPr descr="lesson6_files/figure-docx/gg_plotting-1.png" id="0" name="Picture"/>
+                    <pic:cNvPr descr="lesson6_files/figure-docx/gg_plotting_series-1.png" id="0" name="Picture"/>
                     <pic:cNvPicPr>
                       <a:picLocks noChangeArrowheads="1" noChangeAspect="1"/>
                     </pic:cNvPicPr>
@@ -3335,7 +3410,7 @@
               <a:graphicData uri="http://schemas.openxmlformats.org/drawingml/2006/picture">
                 <pic:pic>
                   <pic:nvPicPr>
-                    <pic:cNvPr descr="lesson6_files/figure-docx/gg_plotting-2.png" id="0" name="Picture"/>
+                    <pic:cNvPr descr="lesson6_files/figure-docx/gg_plotting_series-2.png" id="0" name="Picture"/>
                     <pic:cNvPicPr>
                       <a:picLocks noChangeArrowheads="1" noChangeAspect="1"/>
                     </pic:cNvPicPr>
@@ -3370,6 +3445,32 @@
     </w:p>
     <w:p>
       <w:pPr>
+        <w:pStyle w:val="BodyText"/>
+      </w:pPr>
+      <w:r>
+        <w:t xml:space="preserve">For the histogram, we override the aesthetic because this plot only uses</w:t>
+      </w:r>
+      <w:r>
+        <w:t xml:space="preserve"> </w:t>
+      </w:r>
+      <w:r>
+        <w:t xml:space="preserve">‘</w:t>
+      </w:r>
+      <w:r>
+        <w:t xml:space="preserve">one dimension</w:t>
+      </w:r>
+      <w:r>
+        <w:t xml:space="preserve">’</w:t>
+      </w:r>
+      <w:r>
+        <w:t xml:space="preserve"> </w:t>
+      </w:r>
+      <w:r>
+        <w:t xml:space="preserve">of the source data.</w:t>
+      </w:r>
+    </w:p>
+    <w:p>
+      <w:pPr>
         <w:pStyle w:val="SourceCode"/>
       </w:pPr>
       <w:r>
@@ -3385,6 +3486,15 @@
         <w:t xml:space="preserve"> </w:t>
       </w:r>
       <w:r>
+        <w:br w:type="textWrapping"/>
+      </w:r>
+      <w:r>
+        <w:rPr>
+          <w:rStyle w:val="StringTok"/>
+        </w:rPr>
+        <w:t xml:space="preserve">  </w:t>
+      </w:r>
+      <w:r>
         <w:rPr>
           <w:rStyle w:val="KeywordTok"/>
         </w:rPr>
@@ -3461,6 +3571,15 @@
           <w:rStyle w:val="StringTok"/>
         </w:rPr>
         <w:t xml:space="preserve"> </w:t>
+      </w:r>
+      <w:r>
+        <w:br w:type="textWrapping"/>
+      </w:r>
+      <w:r>
+        <w:rPr>
+          <w:rStyle w:val="StringTok"/>
+        </w:rPr>
+        <w:t xml:space="preserve">  </w:t>
       </w:r>
       <w:r>
         <w:rPr>
@@ -3500,7 +3619,7 @@
               <a:graphicData uri="http://schemas.openxmlformats.org/drawingml/2006/picture">
                 <pic:pic>
                   <pic:nvPicPr>
-                    <pic:cNvPr descr="lesson6_files/figure-docx/gg_plotting-3.png" id="0" name="Picture"/>
+                    <pic:cNvPr descr="lesson6_files/figure-docx/gg_plotting_hist-1.png" id="0" name="Picture"/>
                     <pic:cNvPicPr>
                       <a:picLocks noChangeArrowheads="1" noChangeAspect="1"/>
                     </pic:cNvPicPr>
@@ -3748,7 +3867,7 @@
         <w:t xml:space="preserve"> </w:t>
       </w:r>
       <w:r>
-        <w:t xml:space="preserve">worth learning the new syntax?</w:t>
+        <w:t xml:space="preserve">worth learning that syntax?</w:t>
       </w:r>
     </w:p>
     <w:p>
@@ -3777,7 +3896,31 @@
         <w:rPr>
           <w:rStyle w:val="NormalTok"/>
         </w:rPr>
-        <w:t xml:space="preserve">(workingDir,</w:t>
+        <w:t xml:space="preserve">(</w:t>
+      </w:r>
+      <w:r>
+        <w:rPr>
+          <w:rStyle w:val="KeywordTok"/>
+        </w:rPr>
+        <w:t xml:space="preserve">here</w:t>
+      </w:r>
+      <w:r>
+        <w:rPr>
+          <w:rStyle w:val="NormalTok"/>
+        </w:rPr>
+        <w:t xml:space="preserve">(</w:t>
+      </w:r>
+      <w:r>
+        <w:rPr>
+          <w:rStyle w:val="StringTok"/>
+        </w:rPr>
+        <w:t xml:space="preserve">"class_data"</w:t>
+      </w:r>
+      <w:r>
+        <w:rPr>
+          <w:rStyle w:val="NormalTok"/>
+        </w:rPr>
+        <w:t xml:space="preserve">),</w:t>
       </w:r>
       <w:r>
         <w:rPr>
@@ -3816,7 +3959,31 @@
         <w:rPr>
           <w:rStyle w:val="NormalTok"/>
         </w:rPr>
-        <w:t xml:space="preserve">(workingDir,.) %&gt;%</w:t>
+        <w:t xml:space="preserve">(</w:t>
+      </w:r>
+      <w:r>
+        <w:rPr>
+          <w:rStyle w:val="KeywordTok"/>
+        </w:rPr>
+        <w:t xml:space="preserve">here</w:t>
+      </w:r>
+      <w:r>
+        <w:rPr>
+          <w:rStyle w:val="NormalTok"/>
+        </w:rPr>
+        <w:t xml:space="preserve">(</w:t>
+      </w:r>
+      <w:r>
+        <w:rPr>
+          <w:rStyle w:val="StringTok"/>
+        </w:rPr>
+        <w:t xml:space="preserve">"class_data"</w:t>
+      </w:r>
+      <w:r>
+        <w:rPr>
+          <w:rStyle w:val="NormalTok"/>
+        </w:rPr>
+        <w:t xml:space="preserve">), .) %&gt;%</w:t>
       </w:r>
       <w:r>
         <w:br w:type="textWrapping"/>
@@ -4842,7 +5009,7 @@
     </w:lvl>
   </w:abstractNum>
   <w:abstractNum w:abstractNumId="990">
-    <w:nsid w:val="e1128050"/>
+    <w:nsid w:val="be60cca5"/>
     <w:multiLevelType w:val="multilevel"/>
     <w:lvl w:ilvl="0">
       <w:numFmt w:val="bullet"/>
@@ -4923,7 +5090,7 @@
     </w:lvl>
   </w:abstractNum>
   <w:abstractNum w:abstractNumId="991">
-    <w:nsid w:val="64269f9c"/>
+    <w:nsid w:val="7c8a3a44"/>
     <w:multiLevelType w:val="multilevel"/>
     <w:lvl w:ilvl="0">
       <w:numFmt w:val="bullet"/>

</xml_diff>